<commit_message>
Documentos para la preparación de la guia de traduccion
</commit_message>
<xml_diff>
--- a/translation/Recopilacion epiRhanbook español SLACK.docx
+++ b/translation/Recopilacion epiRhanbook español SLACK.docx
@@ -109,9 +109,9 @@
       <w:sdtContent>
         <w:p>
           <w:pPr>
-            <w:pStyle w:val="Ttulodelsumario"/>
+            <w:pStyle w:val="TOAHeading"/>
             <w:suppressLineNumbers/>
-            <w:ind w:left="0" w:hanging="0"/>
+            <w:ind w:left="0" w:right="0" w:hanging="0"/>
             <w:rPr>
               <w:b/>
               <w:b/>
@@ -133,9 +133,6 @@
         <w:p>
           <w:pPr>
             <w:pStyle w:val="Sumario2"/>
-            <w:tabs>
-              <w:tab w:val="right" w:pos="9638" w:leader="dot"/>
-            </w:tabs>
             <w:rPr/>
           </w:pPr>
           <w:r>
@@ -173,9 +170,6 @@
         <w:p>
           <w:pPr>
             <w:pStyle w:val="Sumario2"/>
-            <w:tabs>
-              <w:tab w:val="right" w:pos="9638" w:leader="dot"/>
-            </w:tabs>
             <w:rPr/>
           </w:pPr>
           <w:hyperlink w:anchor="__RefHeading___Toc544_2325012114">
@@ -198,9 +192,6 @@
         <w:p>
           <w:pPr>
             <w:pStyle w:val="Sumario2"/>
-            <w:tabs>
-              <w:tab w:val="right" w:pos="9638" w:leader="dot"/>
-            </w:tabs>
             <w:rPr/>
           </w:pPr>
           <w:hyperlink w:anchor="__RefHeading___Toc105_429352595">
@@ -223,9 +214,6 @@
         <w:p>
           <w:pPr>
             <w:pStyle w:val="Sumario2"/>
-            <w:tabs>
-              <w:tab w:val="right" w:pos="9638" w:leader="dot"/>
-            </w:tabs>
             <w:rPr/>
           </w:pPr>
           <w:hyperlink w:anchor="__RefHeading___Toc536_2325012114">
@@ -248,9 +236,6 @@
         <w:p>
           <w:pPr>
             <w:pStyle w:val="Sumario2"/>
-            <w:tabs>
-              <w:tab w:val="right" w:pos="9638" w:leader="dot"/>
-            </w:tabs>
             <w:rPr/>
           </w:pPr>
           <w:hyperlink w:anchor="__RefHeading___Toc410_3883072815">
@@ -273,9 +258,6 @@
         <w:p>
           <w:pPr>
             <w:pStyle w:val="Sumario2"/>
-            <w:tabs>
-              <w:tab w:val="right" w:pos="9638" w:leader="dot"/>
-            </w:tabs>
             <w:rPr/>
           </w:pPr>
           <w:hyperlink w:anchor="__RefHeading___Toc412_3883072815">
@@ -298,9 +280,6 @@
         <w:p>
           <w:pPr>
             <w:pStyle w:val="Sumario1"/>
-            <w:tabs>
-              <w:tab w:val="right" w:pos="9638" w:leader="dot"/>
-            </w:tabs>
             <w:rPr/>
           </w:pPr>
           <w:hyperlink w:anchor="__RefHeading___Toc550_2325012114">
@@ -323,9 +302,6 @@
         <w:p>
           <w:pPr>
             <w:pStyle w:val="Sumario2"/>
-            <w:tabs>
-              <w:tab w:val="right" w:pos="9638" w:leader="dot"/>
-            </w:tabs>
             <w:rPr/>
           </w:pPr>
           <w:hyperlink w:anchor="__RefHeading___Toc552_2325012114">
@@ -348,9 +324,6 @@
         <w:p>
           <w:pPr>
             <w:pStyle w:val="Sumario2"/>
-            <w:tabs>
-              <w:tab w:val="right" w:pos="9638" w:leader="dot"/>
-            </w:tabs>
             <w:rPr/>
           </w:pPr>
           <w:hyperlink w:anchor="__RefHeading___Toc123825_1977788659">
@@ -657,6 +630,20 @@
           <w:sz w:val="23"/>
         </w:rPr>
         <w:t xml:space="preserve">palabra que sea malsonante en tu país </w:t>
+      </w:r>
+      <w:r>
+        <w:rPr>
+          <w:rFonts w:ascii="Slack-Lato;appleLogo;sans-serif" w:hAnsi="Slack-Lato;appleLogo;sans-serif"/>
+          <w:b/>
+          <w:bCs/>
+          <w:i w:val="false"/>
+          <w:caps w:val="false"/>
+          <w:smallCaps w:val="false"/>
+          <w:color w:val="1D1C1D"/>
+          <w:spacing w:val="0"/>
+          <w:sz w:val="23"/>
+        </w:rPr>
+        <w:t>corrígelo y comunicalo, por si está en más partes del documento</w:t>
       </w:r>
       <w:r>
         <w:rPr>
@@ -6612,7 +6599,7 @@
     <w:pPr>
       <w:widowControl/>
       <w:suppressAutoHyphens w:val="true"/>
-      <w:overflowPunct w:val="true"/>
+      <w:overflowPunct w:val="false"/>
       <w:bidi w:val="0"/>
       <w:spacing w:before="0" w:after="0"/>
       <w:jc w:val="left"/>
@@ -6851,19 +6838,5 @@
       <w:szCs w:val="12"/>
     </w:rPr>
   </w:style>
-  <w:style w:type="paragraph" w:styleId="Ttulodelsumario">
-    <w:name w:val="TOA Heading"/>
-    <w:basedOn w:val="Ttulodelndice"/>
-    <w:pPr>
-      <w:suppressLineNumbers/>
-      <w:ind w:left="0" w:hanging="0"/>
-    </w:pPr>
-    <w:rPr>
-      <w:b/>
-      <w:bCs/>
-      <w:sz w:val="32"/>
-      <w:szCs w:val="32"/>
-    </w:rPr>
-  </w:style>
 </w:styles>
 </file>
</xml_diff>